<commit_message>
Add my part of the project
</commit_message>
<xml_diff>
--- a/Team14ProjectProposal.docx
+++ b/Team14ProjectProposal.docx
@@ -65,11 +65,7 @@
         <w:jc w:val="center"/>
       </w:pPr>
       <w:r>
-        <w:t xml:space="preserve">Justin </w:t>
-      </w:r>
-      <w:proofErr w:type="spellStart"/>
-      <w:r>
-        <w:t>Klei</w:t>
+        <w:t>Justin Klei</w:t>
       </w:r>
       <w:r>
         <w:t>n</w:t>
@@ -77,7 +73,6 @@
       <w:r>
         <w:t>fall</w:t>
       </w:r>
-      <w:proofErr w:type="spellEnd"/>
     </w:p>
     <w:p>
       <w:pPr>
@@ -887,6 +882,34 @@
             <w:pPr>
               <w:jc w:val="center"/>
             </w:pPr>
+          </w:p>
+        </w:tc>
+      </w:tr>
+      <w:tr>
+        <w:tc>
+          <w:tcPr>
+            <w:tcW w:w="2603" w:type="dxa"/>
+          </w:tcPr>
+          <w:p>
+            <w:pPr>
+              <w:jc w:val="center"/>
+            </w:pPr>
+            <w:r>
+              <w:t>Scott Johnson</w:t>
+            </w:r>
+          </w:p>
+        </w:tc>
+        <w:tc>
+          <w:tcPr>
+            <w:tcW w:w="6210" w:type="dxa"/>
+          </w:tcPr>
+          <w:p>
+            <w:pPr>
+              <w:jc w:val="center"/>
+            </w:pPr>
+            <w:r>
+              <w:t>Creation of environment and portals</w:t>
+            </w:r>
             <w:bookmarkStart w:id="0" w:name="_GoBack"/>
             <w:bookmarkEnd w:id="0"/>
           </w:p>
@@ -902,38 +925,8 @@
               <w:jc w:val="center"/>
             </w:pPr>
             <w:r>
-              <w:t>Scott Johnson</w:t>
-            </w:r>
-          </w:p>
-        </w:tc>
-        <w:tc>
-          <w:tcPr>
-            <w:tcW w:w="6210" w:type="dxa"/>
-          </w:tcPr>
-          <w:p>
-            <w:pPr>
-              <w:jc w:val="center"/>
-            </w:pPr>
-          </w:p>
-        </w:tc>
-      </w:tr>
-      <w:tr>
-        <w:tc>
-          <w:tcPr>
-            <w:tcW w:w="2603" w:type="dxa"/>
-          </w:tcPr>
-          <w:p>
-            <w:pPr>
-              <w:jc w:val="center"/>
-            </w:pPr>
-            <w:r>
-              <w:t xml:space="preserve">Justin </w:t>
-            </w:r>
-            <w:proofErr w:type="spellStart"/>
-            <w:r>
-              <w:t>Kleinfall</w:t>
-            </w:r>
-            <w:proofErr w:type="spellEnd"/>
+              <w:t>Justin Kleinfall</w:t>
+            </w:r>
           </w:p>
         </w:tc>
         <w:tc>

</xml_diff>

<commit_message>
Updated Team Proposal 9/25/2017 3:17pm
</commit_message>
<xml_diff>
--- a/Team14ProjectProposal.docx
+++ b/Team14ProjectProposal.docx
@@ -1,13 +1,25 @@
 
 <file path=word/document.xml><?xml version="1.0" encoding="utf-8"?>
-<w:document xmlns:wpc="http://schemas.microsoft.com/office/word/2010/wordprocessingCanvas" xmlns:cx="http://schemas.microsoft.com/office/drawing/2014/chartex" xmlns:cx1="http://schemas.microsoft.com/office/drawing/2015/9/8/chartex" xmlns:cx2="http://schemas.microsoft.com/office/drawing/2015/10/21/chartex" xmlns:cx3="http://schemas.microsoft.com/office/drawing/2016/5/9/chartex" xmlns:cx4="http://schemas.microsoft.com/office/drawing/2016/5/10/chartex" xmlns:cx5="http://schemas.microsoft.com/office/drawing/2016/5/11/chartex" xmlns:cx6="http://schemas.microsoft.com/office/drawing/2016/5/12/chartex" xmlns:cx7="http://schemas.microsoft.com/office/drawing/2016/5/13/chartex" xmlns:cx8="http://schemas.microsoft.com/office/drawing/2016/5/14/chartex" xmlns:mc="http://schemas.openxmlformats.org/markup-compatibility/2006" xmlns:aink="http://schemas.microsoft.com/office/drawing/2016/ink" xmlns:am3d="http://schemas.microsoft.com/office/drawing/2017/model3d" xmlns:o="urn:schemas-microsoft-com:office:office" xmlns:r="http://schemas.openxmlformats.org/officeDocument/2006/relationships" xmlns:m="http://schemas.openxmlformats.org/officeDocument/2006/math" xmlns:v="urn:schemas-microsoft-com:vml" xmlns:wp14="http://schemas.microsoft.com/office/word/2010/wordprocessingDrawing" xmlns:wp="http://schemas.openxmlformats.org/drawingml/2006/wordprocessingDrawing" xmlns:w10="urn:schemas-microsoft-com:office:word" xmlns:w="http://schemas.openxmlformats.org/wordprocessingml/2006/main" xmlns:w14="http://schemas.microsoft.com/office/word/2010/wordml" xmlns:w15="http://schemas.microsoft.com/office/word/2012/wordml" xmlns:w16cid="http://schemas.microsoft.com/office/word/2016/wordml/cid" xmlns:w16se="http://schemas.microsoft.com/office/word/2015/wordml/symex" xmlns:wpg="http://schemas.microsoft.com/office/word/2010/wordprocessingGroup" xmlns:wpi="http://schemas.microsoft.com/office/word/2010/wordprocessingInk" xmlns:wne="http://schemas.microsoft.com/office/word/2006/wordml" xmlns:wps="http://schemas.microsoft.com/office/word/2010/wordprocessingShape" mc:Ignorable="w14 w15 w16se w16cid wp14">
+<w:document xmlns:wpc="http://schemas.microsoft.com/office/word/2010/wordprocessingCanvas" xmlns:mo="http://schemas.microsoft.com/office/mac/office/2008/main" xmlns:mc="http://schemas.openxmlformats.org/markup-compatibility/2006" xmlns:mv="urn:schemas-microsoft-com:mac:vml" xmlns:o="urn:schemas-microsoft-com:office:office" xmlns:r="http://schemas.openxmlformats.org/officeDocument/2006/relationships" xmlns:m="http://schemas.openxmlformats.org/officeDocument/2006/math" xmlns:v="urn:schemas-microsoft-com:vml" xmlns:wp14="http://schemas.microsoft.com/office/word/2010/wordprocessingDrawing" xmlns:wp="http://schemas.openxmlformats.org/drawingml/2006/wordprocessingDrawing" xmlns:w10="urn:schemas-microsoft-com:office:word" xmlns:w="http://schemas.openxmlformats.org/wordprocessingml/2006/main" xmlns:w14="http://schemas.microsoft.com/office/word/2010/wordml" xmlns:w15="http://schemas.microsoft.com/office/word/2012/wordml" xmlns:wpg="http://schemas.microsoft.com/office/word/2010/wordprocessingGroup" xmlns:wpi="http://schemas.microsoft.com/office/word/2010/wordprocessingInk" xmlns:wne="http://schemas.microsoft.com/office/word/2006/wordml" xmlns:wps="http://schemas.microsoft.com/office/word/2010/wordprocessingShape" mc:Ignorable="w14 w15 wp14">
   <w:body>
     <w:p>
       <w:pPr>
         <w:ind w:left="720" w:hanging="720"/>
         <w:jc w:val="center"/>
-      </w:pPr>
-      <w:r>
+        <w:rPr>
+          <w:b/>
+          <w:sz w:val="36"/>
+          <w:szCs w:val="36"/>
+          <w:u w:val="single"/>
+        </w:rPr>
+      </w:pPr>
+      <w:r>
+        <w:rPr>
+          <w:b/>
+          <w:sz w:val="36"/>
+          <w:szCs w:val="36"/>
+          <w:u w:val="single"/>
+        </w:rPr>
         <w:t>Graphics 4 U</w:t>
       </w:r>
     </w:p>
@@ -88,11 +100,32 @@
     <w:p>
       <w:pPr>
         <w:ind w:left="720" w:hanging="720"/>
-      </w:pPr>
-      <w:r>
+        <w:jc w:val="center"/>
+      </w:pPr>
+    </w:p>
+    <w:p>
+      <w:pPr>
+        <w:ind w:left="720" w:hanging="720"/>
+        <w:rPr>
+          <w:b/>
+          <w:sz w:val="28"/>
+          <w:szCs w:val="28"/>
+        </w:rPr>
+      </w:pPr>
+      <w:r>
+        <w:rPr>
+          <w:b/>
+          <w:sz w:val="28"/>
+          <w:szCs w:val="28"/>
+        </w:rPr>
         <w:t>Goals of our project:</w:t>
       </w:r>
       <w:r>
+        <w:rPr>
+          <w:b/>
+          <w:sz w:val="28"/>
+          <w:szCs w:val="28"/>
+        </w:rPr>
         <w:t xml:space="preserve"> </w:t>
       </w:r>
     </w:p>
@@ -115,8 +148,18 @@
     <w:p>
       <w:pPr>
         <w:ind w:left="720" w:hanging="720"/>
-      </w:pPr>
-      <w:r>
+        <w:rPr>
+          <w:b/>
+          <w:sz w:val="28"/>
+          <w:szCs w:val="28"/>
+        </w:rPr>
+      </w:pPr>
+      <w:r>
+        <w:rPr>
+          <w:b/>
+          <w:sz w:val="28"/>
+          <w:szCs w:val="28"/>
+        </w:rPr>
         <w:t>Specifications of the final product:</w:t>
       </w:r>
     </w:p>
@@ -141,8 +184,18 @@
     <w:p>
       <w:pPr>
         <w:ind w:left="720" w:hanging="720"/>
-      </w:pPr>
-      <w:r>
+        <w:rPr>
+          <w:b/>
+          <w:sz w:val="28"/>
+          <w:szCs w:val="28"/>
+        </w:rPr>
+      </w:pPr>
+      <w:r>
+        <w:rPr>
+          <w:b/>
+          <w:sz w:val="28"/>
+          <w:szCs w:val="28"/>
+        </w:rPr>
         <w:t>Tools/system/software used:</w:t>
       </w:r>
     </w:p>
@@ -151,19 +204,37 @@
         <w:ind w:left="720" w:hanging="720"/>
       </w:pPr>
       <w:r>
-        <w:t>Unity,</w:t>
-      </w:r>
-    </w:p>
-    <w:p>
-      <w:pPr>
-        <w:ind w:left="720" w:hanging="720"/>
-      </w:pPr>
-    </w:p>
-    <w:p>
-      <w:pPr>
-        <w:ind w:left="720" w:hanging="720"/>
-      </w:pPr>
-      <w:r>
+        <w:t>Unity</w:t>
+      </w:r>
+      <w:r>
+        <w:t>, C++</w:t>
+      </w:r>
+      <w:bookmarkStart w:id="0" w:name="_GoBack"/>
+      <w:bookmarkEnd w:id="0"/>
+      <w:r>
+        <w:t xml:space="preserve"> </w:t>
+      </w:r>
+    </w:p>
+    <w:p>
+      <w:pPr>
+        <w:ind w:left="720" w:hanging="720"/>
+      </w:pPr>
+    </w:p>
+    <w:p>
+      <w:pPr>
+        <w:ind w:left="720" w:hanging="720"/>
+        <w:rPr>
+          <w:b/>
+          <w:sz w:val="28"/>
+          <w:szCs w:val="28"/>
+        </w:rPr>
+      </w:pPr>
+      <w:r>
+        <w:rPr>
+          <w:b/>
+          <w:sz w:val="28"/>
+          <w:szCs w:val="28"/>
+        </w:rPr>
         <w:t>Timeline of development:</w:t>
       </w:r>
     </w:p>
@@ -793,8 +864,18 @@
     <w:p>
       <w:pPr>
         <w:ind w:left="720" w:hanging="720"/>
-      </w:pPr>
-      <w:r>
+        <w:rPr>
+          <w:b/>
+          <w:sz w:val="28"/>
+          <w:szCs w:val="28"/>
+        </w:rPr>
+      </w:pPr>
+      <w:r>
+        <w:rPr>
+          <w:b/>
+          <w:sz w:val="28"/>
+          <w:szCs w:val="28"/>
+        </w:rPr>
         <w:t>Responsibilities of everyone:</w:t>
       </w:r>
     </w:p>
@@ -860,7 +941,13 @@
               <w:jc w:val="center"/>
             </w:pPr>
             <w:r>
-              <w:t>Completion of reports, documentation and submission of project</w:t>
+              <w:t>Compl</w:t>
+            </w:r>
+            <w:r>
+              <w:t xml:space="preserve">etion of reports, documentation, generation of topics </w:t>
+            </w:r>
+            <w:r>
+              <w:t>and submission of project</w:t>
             </w:r>
           </w:p>
         </w:tc>
@@ -887,8 +974,12 @@
             <w:pPr>
               <w:jc w:val="center"/>
             </w:pPr>
-            <w:bookmarkStart w:id="0" w:name="_GoBack"/>
-            <w:bookmarkEnd w:id="0"/>
+            <w:r>
+              <w:t>Design and planning</w:t>
+            </w:r>
+            <w:r>
+              <w:t xml:space="preserve"> of mini games</w:t>
+            </w:r>
           </w:p>
         </w:tc>
       </w:tr>
@@ -944,6 +1035,9 @@
             <w:pPr>
               <w:jc w:val="center"/>
             </w:pPr>
+            <w:r>
+              <w:t>Programming object interactions and work on portion of the layout</w:t>
+            </w:r>
           </w:p>
         </w:tc>
       </w:tr>
@@ -976,7 +1070,7 @@
 </file>
 
 <file path=word/styles.xml><?xml version="1.0" encoding="utf-8"?>
-<w:styles xmlns:mc="http://schemas.openxmlformats.org/markup-compatibility/2006" xmlns:r="http://schemas.openxmlformats.org/officeDocument/2006/relationships" xmlns:w="http://schemas.openxmlformats.org/wordprocessingml/2006/main" xmlns:w14="http://schemas.microsoft.com/office/word/2010/wordml" xmlns:w15="http://schemas.microsoft.com/office/word/2012/wordml" xmlns:w16cid="http://schemas.microsoft.com/office/word/2016/wordml/cid" xmlns:w16se="http://schemas.microsoft.com/office/word/2015/wordml/symex" mc:Ignorable="w14 w15 w16se w16cid">
+<w:styles xmlns:mc="http://schemas.openxmlformats.org/markup-compatibility/2006" xmlns:r="http://schemas.openxmlformats.org/officeDocument/2006/relationships" xmlns:w="http://schemas.openxmlformats.org/wordprocessingml/2006/main" xmlns:w14="http://schemas.microsoft.com/office/word/2010/wordml" xmlns:w15="http://schemas.microsoft.com/office/word/2012/wordml" mc:Ignorable="w14 w15">
   <w:docDefaults>
     <w:rPrDefault>
       <w:rPr>
@@ -988,7 +1082,7 @@
     </w:rPrDefault>
     <w:pPrDefault/>
   </w:docDefaults>
-  <w:latentStyles w:defLockedState="0" w:defUIPriority="99" w:defSemiHidden="0" w:defUnhideWhenUsed="0" w:defQFormat="0" w:count="375">
+  <w:latentStyles w:defLockedState="0" w:defUIPriority="99" w:defSemiHidden="0" w:defUnhideWhenUsed="0" w:defQFormat="0" w:count="382">
     <w:lsdException w:name="Normal" w:uiPriority="0" w:qFormat="1"/>
     <w:lsdException w:name="heading 1" w:uiPriority="9" w:qFormat="1"/>
     <w:lsdException w:name="heading 2" w:semiHidden="1" w:uiPriority="9" w:unhideWhenUsed="1" w:qFormat="1"/>
@@ -1400,6 +1494,7 @@
     <w:uiPriority w:val="39"/>
     <w:rsid w:val="00D2061E"/>
     <w:tblPr>
+      <w:tblInd w:w="0" w:type="dxa"/>
       <w:tblBorders>
         <w:top w:val="single" w:sz="4" w:space="0" w:color="auto"/>
         <w:left w:val="single" w:sz="4" w:space="0" w:color="auto"/>
@@ -1408,6 +1503,12 @@
         <w:insideH w:val="single" w:sz="4" w:space="0" w:color="auto"/>
         <w:insideV w:val="single" w:sz="4" w:space="0" w:color="auto"/>
       </w:tblBorders>
+      <w:tblCellMar>
+        <w:top w:w="0" w:type="dxa"/>
+        <w:left w:w="108" w:type="dxa"/>
+        <w:bottom w:w="0" w:type="dxa"/>
+        <w:right w:w="108" w:type="dxa"/>
+      </w:tblCellMar>
     </w:tblPr>
   </w:style>
 </w:styles>

</xml_diff>